<commit_message>
Update 10/13/2023 11:53AM EST
Updates as of 11:53AM EST on 10/13/2023.
</commit_message>
<xml_diff>
--- a/&ILLEGAL ACT/20231013 - Global United Defense, Inc. - Illegal Act Prevention Security Systems - v1.0.1.6.docx
+++ b/&ILLEGAL ACT/20231013 - Global United Defense, Inc. - Illegal Act Prevention Security Systems - v1.0.1.6.docx
@@ -202,7 +202,7 @@
           <w:sz w:val="28"/>
           <w:szCs w:val="28"/>
         </w:rPr>
-        <w:t>10/13/2023 2:00:22 AM</w:t>
+        <w:t>10/13/2023 11:44:25 AM</w:t>
       </w:r>
     </w:p>
     <w:p>
@@ -1248,6 +1248,129 @@
     </w:p>
     <w:p>
       <w:pPr>
+        <w:ind w:left="720"/>
+        <w:jc w:val="both"/>
+        <w:rPr>
+          <w:b/>
+          <w:bCs/>
+        </w:rPr>
+      </w:pPr>
+      <w:r>
+        <w:rPr>
+          <w:u w:val="single"/>
+        </w:rPr>
+        <w:t>PREVENTION SECURITY SYSTEM</w:t>
+      </w:r>
+      <w:r>
+        <w:rPr>
+          <w:u w:val="single"/>
+        </w:rPr>
+        <w:t>:</w:t>
+      </w:r>
+      <w:r>
+        <w:t xml:space="preserve"> </w:t>
+      </w:r>
+      <w:r>
+        <w:rPr>
+          <w:b/>
+          <w:bCs/>
+          <w:color w:val="FF0000"/>
+        </w:rPr>
+        <w:t xml:space="preserve">ANY </w:t>
+      </w:r>
+      <w:r>
+        <w:rPr>
+          <w:b/>
+          <w:bCs/>
+          <w:color w:val="FF0000"/>
+        </w:rPr>
+        <w:t>DISTRIBUTION</w:t>
+      </w:r>
+      <w:r>
+        <w:rPr>
+          <w:b/>
+          <w:bCs/>
+        </w:rPr>
+        <w:t xml:space="preserve"> </w:t>
+      </w:r>
+      <w:r>
+        <w:rPr>
+          <w:b/>
+          <w:bCs/>
+          <w:color w:val="0070C0"/>
+        </w:rPr>
+        <w:t>OF</w:t>
+      </w:r>
+      <w:r>
+        <w:rPr>
+          <w:b/>
+          <w:bCs/>
+        </w:rPr>
+        <w:t xml:space="preserve"> </w:t>
+      </w:r>
+      <w:r>
+        <w:rPr>
+          <w:b/>
+          <w:bCs/>
+        </w:rPr>
+        <w:t xml:space="preserve">                                                                         </w:t>
+      </w:r>
+      <w:r>
+        <w:rPr>
+          <w:b/>
+          <w:bCs/>
+          <w:color w:val="FF0000"/>
+        </w:rPr>
+        <w:t>ANY SPACE WEAPON WAR CRIME SOFTWARE</w:t>
+      </w:r>
+      <w:r>
+        <w:rPr>
+          <w:b/>
+          <w:bCs/>
+        </w:rPr>
+        <w:t xml:space="preserve"> </w:t>
+      </w:r>
+      <w:r>
+        <w:rPr>
+          <w:b/>
+          <w:bCs/>
+          <w:color w:val="00B0F0"/>
+        </w:rPr>
+        <w:t>OR</w:t>
+      </w:r>
+      <w:r>
+        <w:rPr>
+          <w:b/>
+          <w:bCs/>
+        </w:rPr>
+        <w:t xml:space="preserve"> </w:t>
+      </w:r>
+      <w:r>
+        <w:rPr>
+          <w:b/>
+          <w:bCs/>
+          <w:color w:val="FF0000"/>
+        </w:rPr>
+        <w:t xml:space="preserve">ANY </w:t>
+      </w:r>
+      <w:r>
+        <w:rPr>
+          <w:b/>
+          <w:bCs/>
+          <w:color w:val="FF0000"/>
+        </w:rPr>
+        <w:t>DIGITAL WAR CRIME SOFTWARE</w:t>
+      </w:r>
+      <w:r>
+        <w:rPr>
+          <w:b/>
+          <w:bCs/>
+        </w:rPr>
+        <w:t>;</w:t>
+      </w:r>
+    </w:p>
+    <w:p>
+      <w:pPr>
         <w:ind w:left="360"/>
         <w:jc w:val="both"/>
         <w:rPr>
@@ -1428,108 +1551,6 @@
           <w:color w:val="FF0000"/>
         </w:rPr>
         <w:t>EXTRAJUDICIAL BEHAVIOR MODIFICATION</w:t>
-      </w:r>
-      <w:r>
-        <w:rPr>
-          <w:b/>
-          <w:bCs/>
-        </w:rPr>
-        <w:t>;</w:t>
-      </w:r>
-    </w:p>
-    <w:p>
-      <w:pPr>
-        <w:ind w:left="360"/>
-        <w:jc w:val="both"/>
-        <w:rPr>
-          <w:b/>
-          <w:bCs/>
-        </w:rPr>
-      </w:pPr>
-      <w:r>
-        <w:tab/>
-      </w:r>
-      <w:r>
-        <w:rPr>
-          <w:u w:val="single"/>
-        </w:rPr>
-        <w:t>PREVENTION SECURITY SYSTEM</w:t>
-      </w:r>
-      <w:r>
-        <w:rPr>
-          <w:u w:val="single"/>
-        </w:rPr>
-        <w:t>:</w:t>
-      </w:r>
-      <w:r>
-        <w:t xml:space="preserve"> </w:t>
-      </w:r>
-      <w:r>
-        <w:rPr>
-          <w:b/>
-          <w:bCs/>
-          <w:color w:val="FF0000"/>
-        </w:rPr>
-        <w:t xml:space="preserve">ANY </w:t>
-      </w:r>
-      <w:r>
-        <w:rPr>
-          <w:b/>
-          <w:bCs/>
-          <w:color w:val="FF0000"/>
-        </w:rPr>
-        <w:t>EXTRAJUDICIAL EXECUTION ACT</w:t>
-      </w:r>
-      <w:r>
-        <w:rPr>
-          <w:b/>
-          <w:bCs/>
-        </w:rPr>
-        <w:t>;</w:t>
-      </w:r>
-    </w:p>
-    <w:p>
-      <w:pPr>
-        <w:ind w:left="360"/>
-        <w:jc w:val="both"/>
-        <w:rPr>
-          <w:b/>
-          <w:bCs/>
-        </w:rPr>
-      </w:pPr>
-      <w:r>
-        <w:tab/>
-      </w:r>
-      <w:r>
-        <w:rPr>
-          <w:u w:val="single"/>
-        </w:rPr>
-        <w:t>PREVENTION SECURITY SYSTEM</w:t>
-      </w:r>
-      <w:r>
-        <w:rPr>
-          <w:u w:val="single"/>
-        </w:rPr>
-        <w:t>:</w:t>
-      </w:r>
-      <w:r>
-        <w:t xml:space="preserve"> </w:t>
-      </w:r>
-      <w:r>
-        <w:rPr>
-          <w:b/>
-          <w:bCs/>
-          <w:color w:val="FF0000"/>
-        </w:rPr>
-        <w:t xml:space="preserve">ANY </w:t>
-      </w:r>
-      <w:r>
-        <w:rPr>
-          <w:b/>
-          <w:bCs/>
-          <w:color w:val="FF0000"/>
-        </w:rPr>
-        <w:t>EXTRAJUDICIAL MIND CONTROL</w:t>
       </w:r>
       <w:r>
         <w:rPr>
@@ -1581,6 +1602,108 @@
           <w:bCs/>
           <w:color w:val="FF0000"/>
         </w:rPr>
+        <w:t>EXTRAJUDICIAL EXECUTION ACT</w:t>
+      </w:r>
+      <w:r>
+        <w:rPr>
+          <w:b/>
+          <w:bCs/>
+        </w:rPr>
+        <w:t>;</w:t>
+      </w:r>
+    </w:p>
+    <w:p>
+      <w:pPr>
+        <w:ind w:left="360"/>
+        <w:jc w:val="both"/>
+        <w:rPr>
+          <w:b/>
+          <w:bCs/>
+        </w:rPr>
+      </w:pPr>
+      <w:r>
+        <w:tab/>
+      </w:r>
+      <w:r>
+        <w:rPr>
+          <w:u w:val="single"/>
+        </w:rPr>
+        <w:t>PREVENTION SECURITY SYSTEM</w:t>
+      </w:r>
+      <w:r>
+        <w:rPr>
+          <w:u w:val="single"/>
+        </w:rPr>
+        <w:t>:</w:t>
+      </w:r>
+      <w:r>
+        <w:t xml:space="preserve"> </w:t>
+      </w:r>
+      <w:r>
+        <w:rPr>
+          <w:b/>
+          <w:bCs/>
+          <w:color w:val="FF0000"/>
+        </w:rPr>
+        <w:t xml:space="preserve">ANY </w:t>
+      </w:r>
+      <w:r>
+        <w:rPr>
+          <w:b/>
+          <w:bCs/>
+          <w:color w:val="FF0000"/>
+        </w:rPr>
+        <w:t>EXTRAJUDICIAL MIND CONTROL</w:t>
+      </w:r>
+      <w:r>
+        <w:rPr>
+          <w:b/>
+          <w:bCs/>
+        </w:rPr>
+        <w:t>;</w:t>
+      </w:r>
+    </w:p>
+    <w:p>
+      <w:pPr>
+        <w:ind w:left="360"/>
+        <w:jc w:val="both"/>
+        <w:rPr>
+          <w:b/>
+          <w:bCs/>
+        </w:rPr>
+      </w:pPr>
+      <w:r>
+        <w:tab/>
+      </w:r>
+      <w:r>
+        <w:rPr>
+          <w:u w:val="single"/>
+        </w:rPr>
+        <w:t>PREVENTION SECURITY SYSTEM</w:t>
+      </w:r>
+      <w:r>
+        <w:rPr>
+          <w:u w:val="single"/>
+        </w:rPr>
+        <w:t>:</w:t>
+      </w:r>
+      <w:r>
+        <w:t xml:space="preserve"> </w:t>
+      </w:r>
+      <w:r>
+        <w:rPr>
+          <w:b/>
+          <w:bCs/>
+          <w:color w:val="FF0000"/>
+        </w:rPr>
+        <w:t xml:space="preserve">ANY </w:t>
+      </w:r>
+      <w:r>
+        <w:rPr>
+          <w:b/>
+          <w:bCs/>
+          <w:color w:val="FF0000"/>
+        </w:rPr>
         <w:t>FORCED LABOR</w:t>
       </w:r>
       <w:r>
@@ -2722,162 +2845,6 @@
           <w:color w:val="FF0000"/>
         </w:rPr>
         <w:t>ANY NATIONAL SECURITY OPTION</w:t>
-      </w:r>
-      <w:r>
-        <w:rPr>
-          <w:b/>
-          <w:bCs/>
-        </w:rPr>
-        <w:t>;</w:t>
-      </w:r>
-    </w:p>
-    <w:p>
-      <w:pPr>
-        <w:ind w:left="720"/>
-        <w:jc w:val="both"/>
-        <w:rPr>
-          <w:b/>
-          <w:bCs/>
-        </w:rPr>
-      </w:pPr>
-      <w:r>
-        <w:rPr>
-          <w:u w:val="single"/>
-        </w:rPr>
-        <w:t>PREVENTION SECURITY SYSTEM</w:t>
-      </w:r>
-      <w:r>
-        <w:rPr>
-          <w:u w:val="single"/>
-        </w:rPr>
-        <w:t>:</w:t>
-      </w:r>
-      <w:r>
-        <w:t xml:space="preserve"> </w:t>
-      </w:r>
-      <w:r>
-        <w:rPr>
-          <w:b/>
-          <w:bCs/>
-          <w:color w:val="FF0000"/>
-        </w:rPr>
-        <w:t xml:space="preserve">ANY </w:t>
-      </w:r>
-      <w:r>
-        <w:rPr>
-          <w:b/>
-          <w:bCs/>
-          <w:color w:val="FF0000"/>
-        </w:rPr>
-        <w:t>ILLEGAL USAGE</w:t>
-      </w:r>
-      <w:r>
-        <w:rPr>
-          <w:b/>
-          <w:bCs/>
-        </w:rPr>
-        <w:t xml:space="preserve"> </w:t>
-      </w:r>
-      <w:r>
-        <w:rPr>
-          <w:b/>
-          <w:bCs/>
-          <w:color w:val="0070C0"/>
-        </w:rPr>
-        <w:t>OF</w:t>
-      </w:r>
-      <w:r>
-        <w:rPr>
-          <w:b/>
-          <w:bCs/>
-        </w:rPr>
-        <w:t xml:space="preserve"> </w:t>
-      </w:r>
-      <w:r>
-        <w:rPr>
-          <w:b/>
-          <w:bCs/>
-          <w:color w:val="FF0000"/>
-        </w:rPr>
-        <w:t>ANY NATIONAL SECURITY OVERRIDE</w:t>
-      </w:r>
-      <w:r>
-        <w:rPr>
-          <w:b/>
-          <w:bCs/>
-        </w:rPr>
-        <w:t>;</w:t>
-      </w:r>
-    </w:p>
-    <w:p>
-      <w:pPr>
-        <w:ind w:left="720"/>
-        <w:jc w:val="both"/>
-        <w:rPr>
-          <w:b/>
-          <w:bCs/>
-        </w:rPr>
-      </w:pPr>
-      <w:r>
-        <w:rPr>
-          <w:u w:val="single"/>
-        </w:rPr>
-        <w:t>PREVENTION SECURITY SYSTEM</w:t>
-      </w:r>
-      <w:r>
-        <w:rPr>
-          <w:u w:val="single"/>
-        </w:rPr>
-        <w:t>:</w:t>
-      </w:r>
-      <w:r>
-        <w:t xml:space="preserve"> </w:t>
-      </w:r>
-      <w:r>
-        <w:rPr>
-          <w:b/>
-          <w:bCs/>
-          <w:color w:val="FF0000"/>
-        </w:rPr>
-        <w:t xml:space="preserve">ANY </w:t>
-      </w:r>
-      <w:r>
-        <w:rPr>
-          <w:b/>
-          <w:bCs/>
-          <w:color w:val="FF0000"/>
-        </w:rPr>
-        <w:t>ILLEGAL USAGE</w:t>
-      </w:r>
-      <w:r>
-        <w:rPr>
-          <w:b/>
-          <w:bCs/>
-        </w:rPr>
-        <w:t xml:space="preserve"> </w:t>
-      </w:r>
-      <w:r>
-        <w:rPr>
-          <w:b/>
-          <w:bCs/>
-          <w:color w:val="0070C0"/>
-        </w:rPr>
-        <w:t>OF</w:t>
-      </w:r>
-      <w:r>
-        <w:rPr>
-          <w:b/>
-          <w:bCs/>
-        </w:rPr>
-        <w:t xml:space="preserve"> </w:t>
-      </w:r>
-      <w:r>
-        <w:rPr>
-          <w:b/>
-          <w:bCs/>
-          <w:color w:val="FF0000"/>
-        </w:rPr>
-        <w:t>ANY NATIONAL SECURITY POP</w:t>
       </w:r>
       <w:r>
         <w:rPr>
@@ -2956,6 +2923,162 @@
           <w:bCs/>
           <w:color w:val="FF0000"/>
         </w:rPr>
+        <w:t>ANY NATIONAL SECURITY OVERRIDE</w:t>
+      </w:r>
+      <w:r>
+        <w:rPr>
+          <w:b/>
+          <w:bCs/>
+        </w:rPr>
+        <w:t>;</w:t>
+      </w:r>
+    </w:p>
+    <w:p>
+      <w:pPr>
+        <w:ind w:left="720"/>
+        <w:jc w:val="both"/>
+        <w:rPr>
+          <w:b/>
+          <w:bCs/>
+        </w:rPr>
+      </w:pPr>
+      <w:r>
+        <w:rPr>
+          <w:u w:val="single"/>
+        </w:rPr>
+        <w:t>PREVENTION SECURITY SYSTEM</w:t>
+      </w:r>
+      <w:r>
+        <w:rPr>
+          <w:u w:val="single"/>
+        </w:rPr>
+        <w:t>:</w:t>
+      </w:r>
+      <w:r>
+        <w:t xml:space="preserve"> </w:t>
+      </w:r>
+      <w:r>
+        <w:rPr>
+          <w:b/>
+          <w:bCs/>
+          <w:color w:val="FF0000"/>
+        </w:rPr>
+        <w:t xml:space="preserve">ANY </w:t>
+      </w:r>
+      <w:r>
+        <w:rPr>
+          <w:b/>
+          <w:bCs/>
+          <w:color w:val="FF0000"/>
+        </w:rPr>
+        <w:t>ILLEGAL USAGE</w:t>
+      </w:r>
+      <w:r>
+        <w:rPr>
+          <w:b/>
+          <w:bCs/>
+        </w:rPr>
+        <w:t xml:space="preserve"> </w:t>
+      </w:r>
+      <w:r>
+        <w:rPr>
+          <w:b/>
+          <w:bCs/>
+          <w:color w:val="0070C0"/>
+        </w:rPr>
+        <w:t>OF</w:t>
+      </w:r>
+      <w:r>
+        <w:rPr>
+          <w:b/>
+          <w:bCs/>
+        </w:rPr>
+        <w:t xml:space="preserve"> </w:t>
+      </w:r>
+      <w:r>
+        <w:rPr>
+          <w:b/>
+          <w:bCs/>
+          <w:color w:val="FF0000"/>
+        </w:rPr>
+        <w:t>ANY NATIONAL SECURITY POP</w:t>
+      </w:r>
+      <w:r>
+        <w:rPr>
+          <w:b/>
+          <w:bCs/>
+        </w:rPr>
+        <w:t>;</w:t>
+      </w:r>
+    </w:p>
+    <w:p>
+      <w:pPr>
+        <w:ind w:left="720"/>
+        <w:jc w:val="both"/>
+        <w:rPr>
+          <w:b/>
+          <w:bCs/>
+        </w:rPr>
+      </w:pPr>
+      <w:r>
+        <w:rPr>
+          <w:u w:val="single"/>
+        </w:rPr>
+        <w:t>PREVENTION SECURITY SYSTEM</w:t>
+      </w:r>
+      <w:r>
+        <w:rPr>
+          <w:u w:val="single"/>
+        </w:rPr>
+        <w:t>:</w:t>
+      </w:r>
+      <w:r>
+        <w:t xml:space="preserve"> </w:t>
+      </w:r>
+      <w:r>
+        <w:rPr>
+          <w:b/>
+          <w:bCs/>
+          <w:color w:val="FF0000"/>
+        </w:rPr>
+        <w:t xml:space="preserve">ANY </w:t>
+      </w:r>
+      <w:r>
+        <w:rPr>
+          <w:b/>
+          <w:bCs/>
+          <w:color w:val="FF0000"/>
+        </w:rPr>
+        <w:t>ILLEGAL USAGE</w:t>
+      </w:r>
+      <w:r>
+        <w:rPr>
+          <w:b/>
+          <w:bCs/>
+        </w:rPr>
+        <w:t xml:space="preserve"> </w:t>
+      </w:r>
+      <w:r>
+        <w:rPr>
+          <w:b/>
+          <w:bCs/>
+          <w:color w:val="0070C0"/>
+        </w:rPr>
+        <w:t>OF</w:t>
+      </w:r>
+      <w:r>
+        <w:rPr>
+          <w:b/>
+          <w:bCs/>
+        </w:rPr>
+        <w:t xml:space="preserve"> </w:t>
+      </w:r>
+      <w:r>
+        <w:rPr>
+          <w:b/>
+          <w:bCs/>
+          <w:color w:val="FF0000"/>
+        </w:rPr>
         <w:t>ANY NATIONAL SECURITY PUT</w:t>
       </w:r>
       <w:r>
@@ -4141,111 +4264,7 @@
           <w:bCs/>
           <w:color w:val="FF0000"/>
         </w:rPr>
-        <w:t>N</w:t>
-      </w:r>
-      <w:r>
-        <w:rPr>
-          <w:b/>
-          <w:bCs/>
-          <w:color w:val="FF0000"/>
-        </w:rPr>
-        <w:t>UCLEAR EX-JUDICIAL EXECUTION</w:t>
-      </w:r>
-      <w:r>
-        <w:rPr>
-          <w:b/>
-          <w:bCs/>
-        </w:rPr>
-        <w:t>;</w:t>
-      </w:r>
-    </w:p>
-    <w:p>
-      <w:pPr>
-        <w:ind w:left="360" w:firstLine="360"/>
-        <w:jc w:val="both"/>
-        <w:rPr>
-          <w:b/>
-          <w:bCs/>
-        </w:rPr>
-      </w:pPr>
-      <w:r>
-        <w:rPr>
-          <w:u w:val="single"/>
-        </w:rPr>
-        <w:t>PREVENTION SECURITY SYSTEM</w:t>
-      </w:r>
-      <w:r>
-        <w:rPr>
-          <w:u w:val="single"/>
-        </w:rPr>
-        <w:t>:</w:t>
-      </w:r>
-      <w:r>
-        <w:t xml:space="preserve"> </w:t>
-      </w:r>
-      <w:r>
-        <w:rPr>
-          <w:b/>
-          <w:bCs/>
-          <w:color w:val="FF0000"/>
-        </w:rPr>
-        <w:t xml:space="preserve">ANY </w:t>
-      </w:r>
-      <w:r>
-        <w:rPr>
-          <w:b/>
-          <w:bCs/>
-          <w:color w:val="FF0000"/>
-        </w:rPr>
-        <w:t>OFFENCE AGAINST HUMANITY</w:t>
-      </w:r>
-      <w:r>
-        <w:rPr>
-          <w:b/>
-          <w:bCs/>
-        </w:rPr>
-        <w:t>;</w:t>
-      </w:r>
-    </w:p>
-    <w:p>
-      <w:pPr>
-        <w:ind w:left="360" w:firstLine="360"/>
-        <w:jc w:val="both"/>
-        <w:rPr>
-          <w:b/>
-          <w:bCs/>
-        </w:rPr>
-      </w:pPr>
-      <w:r>
-        <w:rPr>
-          <w:u w:val="single"/>
-        </w:rPr>
-        <w:t>PREVENTION SECURITY SYSTEM</w:t>
-      </w:r>
-      <w:r>
-        <w:rPr>
-          <w:u w:val="single"/>
-        </w:rPr>
-        <w:t>:</w:t>
-      </w:r>
-      <w:r>
-        <w:t xml:space="preserve"> </w:t>
-      </w:r>
-      <w:r>
-        <w:rPr>
-          <w:b/>
-          <w:bCs/>
-          <w:color w:val="FF0000"/>
-        </w:rPr>
-        <w:t xml:space="preserve">ANY </w:t>
-      </w:r>
-      <w:r>
-        <w:rPr>
-          <w:b/>
-          <w:bCs/>
-          <w:color w:val="FF0000"/>
-        </w:rPr>
-        <w:t>POSITIONAL EXECUTION STRATEGIES</w:t>
+        <w:t>NUCLEAR EX-JUDICIAL EXECUTION</w:t>
       </w:r>
       <w:r>
         <w:rPr>
@@ -4294,6 +4313,102 @@
           <w:bCs/>
           <w:color w:val="FF0000"/>
         </w:rPr>
+        <w:t>OFFENCE AGAINST HUMANITY</w:t>
+      </w:r>
+      <w:r>
+        <w:rPr>
+          <w:b/>
+          <w:bCs/>
+        </w:rPr>
+        <w:t>;</w:t>
+      </w:r>
+    </w:p>
+    <w:p>
+      <w:pPr>
+        <w:ind w:left="360" w:firstLine="360"/>
+        <w:jc w:val="both"/>
+        <w:rPr>
+          <w:b/>
+          <w:bCs/>
+        </w:rPr>
+      </w:pPr>
+      <w:r>
+        <w:rPr>
+          <w:u w:val="single"/>
+        </w:rPr>
+        <w:t>PREVENTION SECURITY SYSTEM</w:t>
+      </w:r>
+      <w:r>
+        <w:rPr>
+          <w:u w:val="single"/>
+        </w:rPr>
+        <w:t>:</w:t>
+      </w:r>
+      <w:r>
+        <w:t xml:space="preserve"> </w:t>
+      </w:r>
+      <w:r>
+        <w:rPr>
+          <w:b/>
+          <w:bCs/>
+          <w:color w:val="FF0000"/>
+        </w:rPr>
+        <w:t xml:space="preserve">ANY </w:t>
+      </w:r>
+      <w:r>
+        <w:rPr>
+          <w:b/>
+          <w:bCs/>
+          <w:color w:val="FF0000"/>
+        </w:rPr>
+        <w:t>POSITIONAL EXECUTION STRATEGIES</w:t>
+      </w:r>
+      <w:r>
+        <w:rPr>
+          <w:b/>
+          <w:bCs/>
+        </w:rPr>
+        <w:t>;</w:t>
+      </w:r>
+    </w:p>
+    <w:p>
+      <w:pPr>
+        <w:ind w:left="360" w:firstLine="360"/>
+        <w:jc w:val="both"/>
+        <w:rPr>
+          <w:b/>
+          <w:bCs/>
+        </w:rPr>
+      </w:pPr>
+      <w:r>
+        <w:rPr>
+          <w:u w:val="single"/>
+        </w:rPr>
+        <w:t>PREVENTION SECURITY SYSTEM</w:t>
+      </w:r>
+      <w:r>
+        <w:rPr>
+          <w:u w:val="single"/>
+        </w:rPr>
+        <w:t>:</w:t>
+      </w:r>
+      <w:r>
+        <w:t xml:space="preserve"> </w:t>
+      </w:r>
+      <w:r>
+        <w:rPr>
+          <w:b/>
+          <w:bCs/>
+          <w:color w:val="FF0000"/>
+        </w:rPr>
+        <w:t xml:space="preserve">ANY </w:t>
+      </w:r>
+      <w:r>
+        <w:rPr>
+          <w:b/>
+          <w:bCs/>
+          <w:color w:val="FF0000"/>
+        </w:rPr>
         <w:t>PRISONER OF WAR</w:t>
       </w:r>
       <w:r>
@@ -5444,6 +5559,7 @@
         <w:rPr>
           <w:u w:val="single"/>
         </w:rPr>
+        <w:lastRenderedPageBreak/>
         <w:t>PREVENTION SECURITY SYSTEM</w:t>
       </w:r>
       <w:r>
@@ -5548,7 +5664,6 @@
         <w:rPr>
           <w:u w:val="single"/>
         </w:rPr>
-        <w:lastRenderedPageBreak/>
         <w:t>PREVENTION SECURITY SYSTEM</w:t>
       </w:r>
       <w:r>

</xml_diff>

<commit_message>
Update 10/13/2023 4:14PM EST
Updates as of 4:14PM EST on 10/13/2023.
</commit_message>
<xml_diff>
--- a/&ILLEGAL ACT/20231013 - Global United Defense, Inc. - Illegal Act Prevention Security Systems - v1.0.1.6.docx
+++ b/&ILLEGAL ACT/20231013 - Global United Defense, Inc. - Illegal Act Prevention Security Systems - v1.0.1.6.docx
@@ -202,7 +202,7 @@
           <w:sz w:val="28"/>
           <w:szCs w:val="28"/>
         </w:rPr>
-        <w:t>10/13/2023 11:44:25 AM</w:t>
+        <w:t>10/13/2023 3:52:00 PM</w:t>
       </w:r>
     </w:p>
     <w:p>
@@ -5738,6 +5738,62 @@
           <w:color w:val="FF0000"/>
         </w:rPr>
         <w:t>UNNEEDED PROSECUTION</w:t>
+      </w:r>
+      <w:r>
+        <w:rPr>
+          <w:b/>
+          <w:bCs/>
+        </w:rPr>
+        <w:t>;</w:t>
+      </w:r>
+    </w:p>
+    <w:p>
+      <w:pPr>
+        <w:ind w:left="360" w:firstLine="360"/>
+        <w:jc w:val="both"/>
+        <w:rPr>
+          <w:b/>
+          <w:bCs/>
+        </w:rPr>
+      </w:pPr>
+      <w:r>
+        <w:rPr>
+          <w:u w:val="single"/>
+        </w:rPr>
+        <w:t>PREVENTION SECURITY SYSTEM</w:t>
+      </w:r>
+      <w:r>
+        <w:rPr>
+          <w:u w:val="single"/>
+        </w:rPr>
+        <w:t>:</w:t>
+      </w:r>
+      <w:r>
+        <w:t xml:space="preserve"> </w:t>
+      </w:r>
+      <w:r>
+        <w:rPr>
+          <w:b/>
+          <w:bCs/>
+          <w:color w:val="FF0000"/>
+        </w:rPr>
+        <w:t xml:space="preserve">ANY </w:t>
+      </w:r>
+      <w:r>
+        <w:rPr>
+          <w:b/>
+          <w:bCs/>
+          <w:color w:val="FF0000"/>
+        </w:rPr>
+        <w:t>WA</w:t>
+      </w:r>
+      <w:r>
+        <w:rPr>
+          <w:b/>
+          <w:bCs/>
+          <w:color w:val="FF0000"/>
+        </w:rPr>
+        <w:t>R CRIME REVERSE TRACING</w:t>
       </w:r>
       <w:r>
         <w:rPr>

</xml_diff>